<commit_message>
New Class Diagram &  SRS_2019.docx
</commit_message>
<xml_diff>
--- a/documentation/SRS_2019.docx
+++ b/documentation/SRS_2019.docx
@@ -1,6 +1,6 @@
 
 <file path=word/document.xml><?xml version="1.0" encoding="utf-8"?>
-<w:document xmlns:wpc="http://schemas.microsoft.com/office/word/2010/wordprocessingCanvas" xmlns:cx="http://schemas.microsoft.com/office/drawing/2014/chartex" xmlns:cx1="http://schemas.microsoft.com/office/drawing/2015/9/8/chartex" xmlns:cx2="http://schemas.microsoft.com/office/drawing/2015/10/21/chartex" xmlns:cx3="http://schemas.microsoft.com/office/drawing/2016/5/9/chartex" xmlns:cx4="http://schemas.microsoft.com/office/drawing/2016/5/10/chartex" xmlns:cx5="http://schemas.microsoft.com/office/drawing/2016/5/11/chartex" xmlns:cx6="http://schemas.microsoft.com/office/drawing/2016/5/12/chartex" xmlns:cx7="http://schemas.microsoft.com/office/drawing/2016/5/13/chartex" xmlns:cx8="http://schemas.microsoft.com/office/drawing/2016/5/14/chartex" xmlns:mc="http://schemas.openxmlformats.org/markup-compatibility/2006" xmlns:aink="http://schemas.microsoft.com/office/drawing/2016/ink" xmlns:am3d="http://schemas.microsoft.com/office/drawing/2017/model3d" xmlns:o="urn:schemas-microsoft-com:office:office" xmlns:r="http://schemas.openxmlformats.org/officeDocument/2006/relationships" xmlns:m="http://schemas.openxmlformats.org/officeDocument/2006/math" xmlns:v="urn:schemas-microsoft-com:vml" xmlns:wp14="http://schemas.microsoft.com/office/word/2010/wordprocessingDrawing" xmlns:wp="http://schemas.openxmlformats.org/drawingml/2006/wordprocessingDrawing" xmlns:w10="urn:schemas-microsoft-com:office:word" xmlns:w="http://schemas.openxmlformats.org/wordprocessingml/2006/main" xmlns:w14="http://schemas.microsoft.com/office/word/2010/wordml" xmlns:w15="http://schemas.microsoft.com/office/word/2012/wordml" xmlns:w16cid="http://schemas.microsoft.com/office/word/2016/wordml/cid" xmlns:w16se="http://schemas.microsoft.com/office/word/2015/wordml/symex" xmlns:wpg="http://schemas.microsoft.com/office/word/2010/wordprocessingGroup" xmlns:wpi="http://schemas.microsoft.com/office/word/2010/wordprocessingInk" xmlns:wne="http://schemas.microsoft.com/office/word/2006/wordml" xmlns:wps="http://schemas.microsoft.com/office/word/2010/wordprocessingShape" mc:Ignorable="w14 w15 w16se w16cid wp14">
+<w:document xmlns:wpc="http://schemas.microsoft.com/office/word/2010/wordprocessingCanvas" xmlns:cx="http://schemas.microsoft.com/office/drawing/2014/chartex" xmlns:mc="http://schemas.openxmlformats.org/markup-compatibility/2006" xmlns:o="urn:schemas-microsoft-com:office:office" xmlns:r="http://schemas.openxmlformats.org/officeDocument/2006/relationships" xmlns:m="http://schemas.openxmlformats.org/officeDocument/2006/math" xmlns:v="urn:schemas-microsoft-com:vml" xmlns:wp14="http://schemas.microsoft.com/office/word/2010/wordprocessingDrawing" xmlns:wp="http://schemas.openxmlformats.org/drawingml/2006/wordprocessingDrawing" xmlns:w10="urn:schemas-microsoft-com:office:word" xmlns:w="http://schemas.openxmlformats.org/wordprocessingml/2006/main" xmlns:w14="http://schemas.microsoft.com/office/word/2010/wordml" xmlns:w15="http://schemas.microsoft.com/office/word/2012/wordml" xmlns:w16se="http://schemas.microsoft.com/office/word/2015/wordml/symex" xmlns:wpg="http://schemas.microsoft.com/office/word/2010/wordprocessingGroup" xmlns:wpi="http://schemas.microsoft.com/office/word/2010/wordprocessingInk" xmlns:wne="http://schemas.microsoft.com/office/word/2006/wordml" xmlns:wps="http://schemas.microsoft.com/office/word/2010/wordprocessingShape" mc:Ignorable="w14 w15 w16se wp14">
   <w:body>
     <w:p>
       <w:pPr>
@@ -115,346 +115,287 @@
         <w:t xml:space="preserve"> καθώς η εκτός προγράμματος παραγωγή ηλεκτρικής ενέργειας είναι εξαιρετικά</w:t>
       </w:r>
       <w:r>
-        <w:t xml:space="preserve"> </w:t>
+        <w:t xml:space="preserve"> κοστοβόρα διαδικασία</w:t>
+      </w:r>
+      <w:r>
+        <w:t>.</w:t>
+      </w:r>
+    </w:p>
+    <w:p>
+      <w:pPr>
+        <w:pStyle w:val="Heading2"/>
+      </w:pPr>
+      <w:r>
+        <w:t>1.2</w:t>
+      </w:r>
+      <w:r>
+        <w:tab/>
+        <w:t>Διεπαφές (</w:t>
+      </w:r>
+      <w:r>
+        <w:rPr>
+          <w:lang w:val="en-US"/>
+        </w:rPr>
+        <w:t>interfaces</w:t>
+      </w:r>
+      <w:r>
+        <w:t>)</w:t>
+      </w:r>
+    </w:p>
+    <w:p>
+      <w:pPr>
+        <w:pStyle w:val="Heading3"/>
+      </w:pPr>
+      <w:r>
+        <w:t>1.</w:t>
+      </w:r>
+      <w:r>
+        <w:t>2</w:t>
+      </w:r>
+      <w:r>
+        <w:t>.1</w:t>
+      </w:r>
+      <w:r>
+        <w:tab/>
+        <w:t xml:space="preserve">Διεπαφές με εξωτερικά συστήματα </w:t>
+      </w:r>
+    </w:p>
+    <w:p>
+      <w:pPr>
+        <w:pStyle w:val="Description"/>
+      </w:pPr>
+      <w:r>
+        <w:t xml:space="preserve">Η δεδομένη πλατφόρμα </w:t>
+      </w:r>
+      <w:r>
+        <w:t>αξιοποιεί ως εξωτερικό σύστημα</w:t>
+      </w:r>
+      <w:r>
+        <w:t xml:space="preserve"> </w:t>
+      </w:r>
+      <w:r>
+        <w:t xml:space="preserve">τον διεθνή οργανισμό του </w:t>
+      </w:r>
+      <w:r>
+        <w:rPr>
+          <w:lang w:val="en-US"/>
+        </w:rPr>
+        <w:t>European</w:t>
+      </w:r>
+      <w:r>
+        <w:t xml:space="preserve"> </w:t>
+      </w:r>
+      <w:r>
+        <w:rPr>
+          <w:lang w:val="en-US"/>
+        </w:rPr>
+        <w:t>Networks</w:t>
+      </w:r>
+      <w:r>
+        <w:t xml:space="preserve"> </w:t>
+      </w:r>
+      <w:r>
+        <w:rPr>
+          <w:lang w:val="en-US"/>
+        </w:rPr>
+        <w:t>Transmission</w:t>
+      </w:r>
+      <w:r>
+        <w:t xml:space="preserve"> </w:t>
+      </w:r>
+      <w:r>
+        <w:rPr>
+          <w:lang w:val="en-US"/>
+        </w:rPr>
+        <w:t>Systems</w:t>
+      </w:r>
+      <w:r>
+        <w:t xml:space="preserve"> </w:t>
+      </w:r>
+      <w:r>
+        <w:rPr>
+          <w:lang w:val="en-US"/>
+        </w:rPr>
+        <w:t>Operators</w:t>
+      </w:r>
+      <w:r>
+        <w:t xml:space="preserve"> </w:t>
+      </w:r>
+      <w:r>
+        <w:rPr>
+          <w:lang w:val="en-US"/>
+        </w:rPr>
+        <w:t>for</w:t>
+      </w:r>
+      <w:r>
+        <w:t xml:space="preserve"> </w:t>
+      </w:r>
+      <w:r>
+        <w:rPr>
+          <w:lang w:val="en-US"/>
+        </w:rPr>
+        <w:t>Electricity</w:t>
+      </w:r>
+      <w:r>
+        <w:t xml:space="preserve"> (</w:t>
       </w:r>
       <w:proofErr w:type="spellStart"/>
       <w:r>
-        <w:t>κοστοβόρα</w:t>
+        <w:rPr>
+          <w:lang w:val="en-US"/>
+        </w:rPr>
+        <w:t>Entsoe</w:t>
       </w:r>
       <w:proofErr w:type="spellEnd"/>
       <w:r>
-        <w:t xml:space="preserve"> διαδικασία</w:t>
-      </w:r>
-      <w:r>
-        <w:t>.</w:t>
-      </w:r>
-    </w:p>
-    <w:p>
-      <w:pPr>
-        <w:pStyle w:val="Heading2"/>
-      </w:pPr>
-      <w:r>
-        <w:t>1.2</w:t>
+        <w:t xml:space="preserve">), </w:t>
+      </w:r>
+      <w:r>
+        <w:t>από το οποίο ενημερώνει τις εγγραφές τις βάσης με τα νέα δεδομένα</w:t>
+      </w:r>
+      <w:r>
+        <w:t xml:space="preserve"> των μετρούμενων μεγεθών. Στη παρούσα υλοποίηση και για ακαδημαϊκούς σκοπούς νέα δεδομένα μπορούν να προστεθούν στη βάση μόνο από τον διαχειριστή του συστήματος χειροκίνητα</w:t>
+      </w:r>
+      <w:r>
+        <w:t xml:space="preserve">. </w:t>
+      </w:r>
+    </w:p>
+    <w:p>
+      <w:pPr>
+        <w:pStyle w:val="Description"/>
+      </w:pPr>
+      <w:r>
+        <w:t>Εφόσον,</w:t>
+      </w:r>
+      <w:r>
+        <w:t xml:space="preserve"> </w:t>
+      </w:r>
+      <w:r>
+        <w:t xml:space="preserve">στη παρούσα υλοποίηση δεν υπάρχει αυτοματοποιημένη σύνδεση – επικοινωνία με τον παραπάνω οργανισμό, δεν ορίζεται και κάποια </w:t>
+      </w:r>
+      <w:proofErr w:type="spellStart"/>
+      <w:r>
+        <w:t>διεπαφή</w:t>
+      </w:r>
+      <w:proofErr w:type="spellEnd"/>
+      <w:r>
+        <w:t xml:space="preserve">. Ωστόσο, γενικά οποιοδήποτε εξωτερικό σύστημα επιχειρεί να συνδεθεί με το σύστημά μας, αξιοποιεί τη </w:t>
+      </w:r>
+      <w:r>
+        <w:rPr>
+          <w:lang w:val="en-US"/>
+        </w:rPr>
+        <w:t>REST</w:t>
+      </w:r>
+      <w:r>
+        <w:t xml:space="preserve"> </w:t>
+      </w:r>
+      <w:r>
+        <w:rPr>
+          <w:lang w:val="en-US"/>
+        </w:rPr>
+        <w:t>API</w:t>
+      </w:r>
+      <w:r>
+        <w:t xml:space="preserve"> </w:t>
+      </w:r>
+      <w:proofErr w:type="spellStart"/>
+      <w:r>
+        <w:t>διεπαφή</w:t>
+      </w:r>
+      <w:proofErr w:type="spellEnd"/>
+      <w:r>
+        <w:t xml:space="preserve"> που διαθέτουμε.</w:t>
+      </w:r>
+      <w:r>
+        <w:t xml:space="preserve"> </w:t>
+      </w:r>
+      <w:r>
+        <w:t xml:space="preserve"> </w:t>
+      </w:r>
+    </w:p>
+    <w:p>
+      <w:pPr>
+        <w:pStyle w:val="Heading3"/>
+      </w:pPr>
+      <w:r>
+        <w:t>1.</w:t>
+      </w:r>
+      <w:r>
+        <w:t>2</w:t>
+      </w:r>
+      <w:r>
+        <w:t>.2</w:t>
       </w:r>
       <w:r>
         <w:tab/>
-      </w:r>
-      <w:proofErr w:type="spellStart"/>
-      <w:r>
-        <w:t>Διεπαφές</w:t>
-      </w:r>
-      <w:proofErr w:type="spellEnd"/>
-      <w:r>
-        <w:t xml:space="preserve"> (</w:t>
-      </w:r>
-      <w:r>
-        <w:rPr>
-          <w:lang w:val="en-US"/>
-        </w:rPr>
-        <w:t>interfaces</w:t>
-      </w:r>
-      <w:r>
-        <w:t>)</w:t>
-      </w:r>
-    </w:p>
-    <w:p>
-      <w:pPr>
-        <w:pStyle w:val="Heading3"/>
-      </w:pPr>
-      <w:r>
-        <w:t>1.</w:t>
-      </w:r>
-      <w:r>
-        <w:t>2</w:t>
-      </w:r>
-      <w:r>
-        <w:t>.1</w:t>
-      </w:r>
-      <w:r>
-        <w:tab/>
-      </w:r>
-      <w:proofErr w:type="spellStart"/>
-      <w:r>
-        <w:t>Διεπαφές</w:t>
-      </w:r>
-      <w:proofErr w:type="spellEnd"/>
-      <w:r>
-        <w:t xml:space="preserve"> με εξωτερικά συστήματα </w:t>
-      </w:r>
-    </w:p>
-    <w:p>
-      <w:pPr>
-        <w:pStyle w:val="Description"/>
-      </w:pPr>
-      <w:r>
-        <w:t xml:space="preserve">Η δεδομένη πλατφόρμα </w:t>
-      </w:r>
-      <w:r>
-        <w:t>αξιοποιεί ως εξωτερικό σύστημα</w:t>
-      </w:r>
-      <w:r>
-        <w:t xml:space="preserve"> </w:t>
-      </w:r>
-      <w:r>
-        <w:t xml:space="preserve">τον διεθνή οργανισμό του </w:t>
-      </w:r>
-      <w:r>
-        <w:rPr>
-          <w:lang w:val="en-US"/>
-        </w:rPr>
-        <w:t>European</w:t>
-      </w:r>
-      <w:r>
-        <w:t xml:space="preserve"> </w:t>
-      </w:r>
-      <w:r>
-        <w:rPr>
-          <w:lang w:val="en-US"/>
-        </w:rPr>
-        <w:t>Networks</w:t>
-      </w:r>
-      <w:r>
-        <w:t xml:space="preserve"> </w:t>
-      </w:r>
-      <w:r>
-        <w:rPr>
-          <w:lang w:val="en-US"/>
-        </w:rPr>
-        <w:t>Transmission</w:t>
-      </w:r>
-      <w:r>
-        <w:t xml:space="preserve"> </w:t>
-      </w:r>
-      <w:r>
-        <w:rPr>
-          <w:lang w:val="en-US"/>
-        </w:rPr>
-        <w:t>Systems</w:t>
-      </w:r>
-      <w:r>
-        <w:t xml:space="preserve"> </w:t>
-      </w:r>
-      <w:r>
-        <w:rPr>
-          <w:lang w:val="en-US"/>
-        </w:rPr>
-        <w:t>Operators</w:t>
-      </w:r>
-      <w:r>
-        <w:t xml:space="preserve"> </w:t>
-      </w:r>
-      <w:r>
-        <w:rPr>
-          <w:lang w:val="en-US"/>
-        </w:rPr>
-        <w:t>for</w:t>
-      </w:r>
-      <w:r>
-        <w:t xml:space="preserve"> </w:t>
-      </w:r>
-      <w:r>
-        <w:rPr>
-          <w:lang w:val="en-US"/>
-        </w:rPr>
-        <w:t>Electricity</w:t>
-      </w:r>
-      <w:bookmarkStart w:id="0" w:name="_GoBack"/>
-      <w:bookmarkEnd w:id="0"/>
-      <w:r>
-        <w:t xml:space="preserve"> (</w:t>
-      </w:r>
-      <w:proofErr w:type="spellStart"/>
-      <w:r>
-        <w:rPr>
-          <w:lang w:val="en-US"/>
-        </w:rPr>
-        <w:t>Entsoe</w:t>
-      </w:r>
-      <w:proofErr w:type="spellEnd"/>
-      <w:r>
-        <w:t xml:space="preserve">), </w:t>
-      </w:r>
-      <w:r>
-        <w:t>από το οποίο ενημερώνει τις εγγραφές τις βάσης με τα νέα δεδομένα</w:t>
-      </w:r>
-      <w:r>
-        <w:t xml:space="preserve"> των μετρούμενων μεγεθών. Στη παρούσα υλοποίηση και για ακαδημαϊκούς σκοπούς νέα δεδομένα μπορούν να προστεθούν στη βάση μόνο από τον διαχειριστή του συστήματος χειροκίνητα</w:t>
+        <w:t>Διεπαφές με το χρήστη</w:t>
+      </w:r>
+    </w:p>
+    <w:p>
+      <w:pPr>
+        <w:pStyle w:val="Description"/>
+      </w:pPr>
+      <w:r>
+        <w:t xml:space="preserve">Οι διάφοροι χρήστες της εφαρμογής έχουν τη δυνατότητα πρόσβασης στα διανεμόμενα δεδομένα μέσω τριών διαφορετικών διεπαφών χρήστη: ένα </w:t>
+      </w:r>
+      <w:r>
+        <w:rPr>
+          <w:lang w:val="en-US"/>
+        </w:rPr>
+        <w:t>Command</w:t>
+      </w:r>
+      <w:r>
+        <w:t xml:space="preserve"> </w:t>
+      </w:r>
+      <w:r>
+        <w:rPr>
+          <w:lang w:val="en-US"/>
+        </w:rPr>
+        <w:t>Line</w:t>
+      </w:r>
+      <w:r>
+        <w:t xml:space="preserve"> </w:t>
+      </w:r>
+      <w:r>
+        <w:rPr>
+          <w:lang w:val="en-US"/>
+        </w:rPr>
+        <w:t>Interface</w:t>
+      </w:r>
+      <w:r>
+        <w:t xml:space="preserve"> </w:t>
+      </w:r>
+      <w:r>
+        <w:t>και</w:t>
+      </w:r>
+      <w:r>
+        <w:t xml:space="preserve"> </w:t>
+      </w:r>
+      <w:r>
+        <w:t xml:space="preserve">ένα </w:t>
+      </w:r>
+      <w:r>
+        <w:rPr>
+          <w:lang w:val="en-US"/>
+        </w:rPr>
+        <w:t>Web</w:t>
+      </w:r>
+      <w:r>
+        <w:t xml:space="preserve"> </w:t>
+      </w:r>
+      <w:r>
+        <w:rPr>
+          <w:lang w:val="en-US"/>
+        </w:rPr>
+        <w:t>Application</w:t>
       </w:r>
       <w:r>
         <w:t xml:space="preserve">. </w:t>
       </w:r>
-    </w:p>
-    <w:p>
-      <w:pPr>
-        <w:pStyle w:val="Description"/>
-      </w:pPr>
-      <w:r>
-        <w:t>Εφόσον,</w:t>
-      </w:r>
-      <w:r>
-        <w:t xml:space="preserve"> </w:t>
-      </w:r>
-      <w:r>
-        <w:t xml:space="preserve">στη παρούσα υλοποίηση δεν υπάρχει αυτοματοποιημένη σύνδεση – επικοινωνία με τον παραπάνω οργανισμό, δεν ορίζεται και κάποια </w:t>
-      </w:r>
-      <w:proofErr w:type="spellStart"/>
-      <w:r>
-        <w:t>διεπαφή</w:t>
-      </w:r>
-      <w:proofErr w:type="spellEnd"/>
-      <w:r>
-        <w:t xml:space="preserve">. Ωστόσο, γενικά οποιοδήποτε εξωτερικό σύστημα επιχειρεί να συνδεθεί με το σύστημά μας, αξιοποιεί τη </w:t>
-      </w:r>
-      <w:r>
-        <w:rPr>
-          <w:lang w:val="en-US"/>
-        </w:rPr>
-        <w:t>REST</w:t>
-      </w:r>
-      <w:r>
-        <w:t xml:space="preserve"> </w:t>
-      </w:r>
-      <w:r>
-        <w:rPr>
-          <w:lang w:val="en-US"/>
-        </w:rPr>
-        <w:t>API</w:t>
-      </w:r>
-      <w:r>
-        <w:t xml:space="preserve"> </w:t>
-      </w:r>
-      <w:proofErr w:type="spellStart"/>
-      <w:r>
-        <w:t>διεπαφή</w:t>
-      </w:r>
-      <w:proofErr w:type="spellEnd"/>
-      <w:r>
-        <w:t xml:space="preserve"> που διαθέτουμε.</w:t>
-      </w:r>
-      <w:r>
-        <w:t xml:space="preserve"> </w:t>
-      </w:r>
-      <w:r>
-        <w:t xml:space="preserve"> </w:t>
-      </w:r>
-    </w:p>
-    <w:p>
-      <w:pPr>
-        <w:pStyle w:val="Heading3"/>
-      </w:pPr>
-      <w:r>
-        <w:t>1.</w:t>
-      </w:r>
-      <w:r>
-        <w:t>2</w:t>
-      </w:r>
-      <w:r>
-        <w:t>.2</w:t>
-      </w:r>
-      <w:r>
-        <w:tab/>
-      </w:r>
-      <w:proofErr w:type="spellStart"/>
-      <w:r>
-        <w:t>Διεπαφές</w:t>
-      </w:r>
-      <w:proofErr w:type="spellEnd"/>
-      <w:r>
-        <w:t xml:space="preserve"> με το χρήστη</w:t>
-      </w:r>
-    </w:p>
-    <w:p>
-      <w:pPr>
-        <w:pStyle w:val="Description"/>
-      </w:pPr>
-      <w:r>
-        <w:t xml:space="preserve">Οι διάφοροι χρήστες της εφαρμογής έχουν τη δυνατότητα πρόσβασης στα διανεμόμενα δεδομένα μέσω τριών διαφορετικών </w:t>
-      </w:r>
-      <w:proofErr w:type="spellStart"/>
-      <w:r>
-        <w:t>διεπαφών</w:t>
-      </w:r>
-      <w:proofErr w:type="spellEnd"/>
-      <w:r>
-        <w:t xml:space="preserve"> χρήστη: ένα </w:t>
-      </w:r>
-      <w:r>
-        <w:rPr>
-          <w:lang w:val="en-US"/>
-        </w:rPr>
-        <w:t>Command</w:t>
-      </w:r>
-      <w:r>
-        <w:t xml:space="preserve"> </w:t>
-      </w:r>
-      <w:r>
-        <w:rPr>
-          <w:lang w:val="en-US"/>
-        </w:rPr>
-        <w:t>Line</w:t>
-      </w:r>
-      <w:r>
-        <w:t xml:space="preserve"> </w:t>
-      </w:r>
-      <w:r>
-        <w:rPr>
-          <w:lang w:val="en-US"/>
-        </w:rPr>
-        <w:t>Interface</w:t>
-      </w:r>
-      <w:r>
-        <w:t xml:space="preserve">, </w:t>
-      </w:r>
-      <w:r>
-        <w:t xml:space="preserve">ένα </w:t>
-      </w:r>
-      <w:r>
-        <w:rPr>
-          <w:lang w:val="en-US"/>
-        </w:rPr>
-        <w:t>Web</w:t>
-      </w:r>
-      <w:r>
-        <w:t xml:space="preserve"> </w:t>
-      </w:r>
-      <w:r>
-        <w:rPr>
-          <w:lang w:val="en-US"/>
-        </w:rPr>
-        <w:t>Application</w:t>
-      </w:r>
-      <w:r>
-        <w:t xml:space="preserve"> </w:t>
-      </w:r>
-      <w:r>
-        <w:t xml:space="preserve">και ένα </w:t>
-      </w:r>
-      <w:r>
-        <w:rPr>
-          <w:lang w:val="en-US"/>
-        </w:rPr>
-        <w:t>Mobile</w:t>
-      </w:r>
-      <w:r>
-        <w:t xml:space="preserve"> </w:t>
-      </w:r>
-      <w:r>
-        <w:rPr>
-          <w:lang w:val="en-US"/>
-        </w:rPr>
-        <w:t>Application</w:t>
-      </w:r>
-      <w:r>
-        <w:t xml:space="preserve">. </w:t>
-      </w:r>
-      <w:r>
-        <w:t xml:space="preserve">Αμφότερες οι παραπάνω </w:t>
-      </w:r>
-      <w:proofErr w:type="spellStart"/>
-      <w:r>
-        <w:t>διεπαφές</w:t>
-      </w:r>
-      <w:proofErr w:type="spellEnd"/>
+      <w:r>
+        <w:t>Αμφότερες οι παραπάνω διεπαφές</w:t>
+      </w:r>
       <w:r>
         <w:t xml:space="preserve"> διακρίνουν δύο είδη χρηστών, τον διαχειριστή του συστήματος (</w:t>
       </w:r>
@@ -572,15 +513,7 @@
         <w:t>server</w:t>
       </w:r>
       <w:r>
-        <w:t xml:space="preserve"> καθώς επίσης και η δυνατότητα σύνδεσης οποιασδήποτε </w:t>
-      </w:r>
-      <w:proofErr w:type="spellStart"/>
-      <w:r>
-        <w:t>διεπαφής</w:t>
-      </w:r>
-      <w:proofErr w:type="spellEnd"/>
-      <w:r>
-        <w:t>. Για τη συγκεκριμένη λειτουργία δεν απαιτείται κανένα επίπεδο διαπίστευσης χρήστη.</w:t>
+        <w:t xml:space="preserve"> καθώς επίσης και η δυνατότητα σύνδεσης οποιασδήποτε διεπαφής. Για τη συγκεκριμένη λειτουργία δεν απαιτείται κανένα επίπεδο διαπίστευσης χρήστη.</w:t>
       </w:r>
     </w:p>
     <w:p>
@@ -674,15 +607,7 @@
         <w:t>token</w:t>
       </w:r>
       <w:r>
-        <w:t xml:space="preserve"> στον εκάστοτε χρήστη. Για ΟΛΕΣ τις υπόλοιπες δυνατότητες που παρέχονται από τις </w:t>
-      </w:r>
-      <w:proofErr w:type="spellStart"/>
-      <w:r>
-        <w:t>διεπαφές</w:t>
-      </w:r>
-      <w:proofErr w:type="spellEnd"/>
-      <w:r>
-        <w:t xml:space="preserve"> χρήστη, ο εκάστοτε χρήστης πρέπει να είναι διαπιστευμένος. Για τη συγκεκριμένη λειτουργία δεν απαιτείται κανένα επίπεδο διαπίστευσης χρ</w:t>
+        <w:t xml:space="preserve"> στον εκάστοτε χρήστη. Για ΟΛΕΣ τις υπόλοιπες δυνατότητες που παρέχονται από τις διεπαφές χρήστη, ο εκάστοτε χρήστης πρέπει να είναι διαπιστευμένος. Για τη συγκεκριμένη λειτουργία δεν απαιτείται κανένα επίπεδο διαπίστευσης χρ</w:t>
       </w:r>
       <w:r>
         <w:t xml:space="preserve">ήστη, ενώ ο χρήστης οφείλει να εισάγει το μοναδικό συνδυασμό </w:t>
@@ -853,12 +778,14 @@
       <w:r>
         <w:t>στη μορφοποίηση που αιτήθηκε ο χρήστης (</w:t>
       </w:r>
+      <w:proofErr w:type="spellStart"/>
       <w:r>
         <w:rPr>
           <w:lang w:val="en-US"/>
         </w:rPr>
         <w:t>json</w:t>
       </w:r>
+      <w:proofErr w:type="spellEnd"/>
       <w:r>
         <w:t xml:space="preserve"> ή</w:t>
       </w:r>
@@ -890,28 +817,15 @@
         <w:t xml:space="preserve"> </w:t>
       </w:r>
       <w:r>
-        <w:t xml:space="preserve">και </w:t>
-      </w:r>
-      <w:r>
-        <w:rPr>
-          <w:lang w:val="en-US"/>
-        </w:rPr>
-        <w:t>Mobile</w:t>
-      </w:r>
-      <w:r>
-        <w:t xml:space="preserve"> </w:t>
-      </w:r>
-      <w:r>
-        <w:rPr>
-          <w:lang w:val="en-US"/>
-        </w:rPr>
-        <w:t>Application</w:t>
-      </w:r>
-      <w:r>
-        <w:t xml:space="preserve"> </w:t>
-      </w:r>
-      <w:r>
-        <w:t>παρέχουν μία πιο φιλική παρουσίαση με τη χρήση διαγραμμάτων και πινάκων. Επιπλέον, παρέχεται η δυνατότητα λήψης του εκάστοτε αρχείου</w:t>
+        <w:t xml:space="preserve"> </w:t>
+      </w:r>
+      <w:proofErr w:type="spellStart"/>
+      <w:r>
+        <w:t>παρέχei</w:t>
+      </w:r>
+      <w:proofErr w:type="spellEnd"/>
+      <w:r>
+        <w:t xml:space="preserve"> μία πιο φιλική παρουσίαση με τη χρήση διαγραμμάτων και πινάκων. Επιπλέον, παρέχεται η δυνατότητα λήψης του εκάστοτε αρχείου</w:t>
       </w:r>
       <w:r>
         <w:t>.</w:t>
@@ -1134,24 +1048,6 @@
           <w:lang w:val="en-US"/>
         </w:rPr>
         <w:t>WEB</w:t>
-      </w:r>
-      <w:r>
-        <w:t xml:space="preserve"> </w:t>
-      </w:r>
-      <w:r>
-        <w:rPr>
-          <w:lang w:val="en-US"/>
-        </w:rPr>
-        <w:t>Application</w:t>
-      </w:r>
-      <w:r>
-        <w:t xml:space="preserve"> &amp; </w:t>
-      </w:r>
-      <w:r>
-        <w:rPr>
-          <w:lang w:val="en-US"/>
-        </w:rPr>
-        <w:t>Mobile</w:t>
       </w:r>
       <w:r>
         <w:t xml:space="preserve"> </w:t>
@@ -1394,36 +1290,6 @@
         <w:pStyle w:val="Heading1"/>
       </w:pPr>
       <w:r>
-        <w:t>Αναφορές</w:t>
-      </w:r>
-      <w:r>
-        <w:t xml:space="preserve"> - πηγές πληροφοριών</w:t>
-      </w:r>
-    </w:p>
-    <w:p>
-      <w:pPr>
-        <w:pStyle w:val="Description"/>
-      </w:pPr>
-      <w:r>
-        <w:t xml:space="preserve">Αναφορά σε </w:t>
-      </w:r>
-      <w:r>
-        <w:t>πηγές πληροφοριών στο μέτρο της αναγκαιότητας για την κατανόηση του συστήματος</w:t>
-      </w:r>
-    </w:p>
-    <w:p>
-      <w:pPr>
-        <w:pStyle w:val="Description"/>
-      </w:pPr>
-      <w:r>
-        <w:t>ΝΑ ΜΗΝ ΣΥΜΠΛΗΡΩΘΕΙ ΑΝ ΔΕΝ ΑΠΑΙΤΕΙΤΑΙ</w:t>
-      </w:r>
-    </w:p>
-    <w:p>
-      <w:pPr>
-        <w:pStyle w:val="Heading1"/>
-      </w:pPr>
-      <w:r>
         <w:t xml:space="preserve">Προδιαγραφές απαιτήσεων </w:t>
       </w:r>
       <w:r>
@@ -1435,12 +1301,15 @@
         <w:pStyle w:val="Heading2"/>
       </w:pPr>
       <w:r>
-        <w:t>3.</w:t>
-      </w:r>
-      <w:r>
-        <w:rPr>
-          <w:lang w:val="en-US"/>
-        </w:rPr>
+        <w:rPr>
+          <w:lang w:val="en-US"/>
+        </w:rPr>
+        <w:t>2</w:t>
+      </w:r>
+      <w:r>
+        <w:t>.</w:t>
+      </w:r>
+      <w:r>
         <w:t>1</w:t>
       </w:r>
       <w:r>
@@ -1464,7 +1333,13 @@
         <w:t> </w:t>
       </w:r>
       <w:r>
-        <w:t>3.</w:t>
+        <w:rPr>
+          <w:lang w:val="en-US"/>
+        </w:rPr>
+        <w:t>2</w:t>
+      </w:r>
+      <w:r>
+        <w:t>.</w:t>
       </w:r>
       <w:r>
         <w:t>1</w:t>
@@ -1505,7 +1380,10 @@
         <w:pStyle w:val="Heading4"/>
       </w:pPr>
       <w:r>
-        <w:t>3.</w:t>
+        <w:t>2</w:t>
+      </w:r>
+      <w:r>
+        <w:t>.</w:t>
       </w:r>
       <w:r>
         <w:t>1</w:t>
@@ -1545,7 +1423,10 @@
         <w:pStyle w:val="Heading4"/>
       </w:pPr>
       <w:r>
-        <w:t>3.</w:t>
+        <w:t>2</w:t>
+      </w:r>
+      <w:r>
+        <w:t>.</w:t>
       </w:r>
       <w:r>
         <w:t>1</w:t>
@@ -1598,7 +1479,10 @@
         <w:pStyle w:val="Heading4"/>
       </w:pPr>
       <w:r>
-        <w:t>3.</w:t>
+        <w:t>2</w:t>
+      </w:r>
+      <w:r>
+        <w:t>.</w:t>
       </w:r>
       <w:r>
         <w:t>1</w:t>
@@ -1662,60 +1546,66 @@
         <w:pStyle w:val="Heading4"/>
       </w:pPr>
       <w:r>
+        <w:t>2</w:t>
+      </w:r>
+      <w:r>
+        <w:t>.</w:t>
+      </w:r>
+      <w:r>
+        <w:t>1</w:t>
+      </w:r>
+      <w:r>
+        <w:t>.1.4</w:t>
+      </w:r>
+      <w:r>
+        <w:tab/>
+      </w:r>
+      <w:r>
+        <w:t>Δ</w:t>
+      </w:r>
+      <w:r>
+        <w:t>εδομέν</w:t>
+      </w:r>
+      <w:r>
+        <w:t>α</w:t>
+      </w:r>
+      <w:r>
+        <w:t xml:space="preserve"> εισόδου</w:t>
+      </w:r>
+      <w:r>
+        <w:t xml:space="preserve"> </w:t>
+      </w:r>
+    </w:p>
+    <w:p>
+      <w:pPr>
+        <w:pStyle w:val="Description"/>
+      </w:pPr>
+      <w:r>
+        <w:t xml:space="preserve">Δεδομένα εισόδου δεν υπάρχουν στη συγκεκριμένη περίπτωση χρήσης. </w:t>
+      </w:r>
+      <w:r>
+        <w:t xml:space="preserve">Με την επιτυχή ολοκλήρωση της λειτουργίας αυτής επιστρέφεται ένα </w:t>
+      </w:r>
+      <w:r>
+        <w:rPr>
+          <w:lang w:val="en-US"/>
+        </w:rPr>
+        <w:t>token</w:t>
+      </w:r>
+      <w:r>
+        <w:t>, το οποίο και αποθηκεύεται σε ένα αρχείο στη μεριά του πελάτη.</w:t>
+      </w:r>
+    </w:p>
+    <w:p>
+      <w:pPr>
+        <w:pStyle w:val="Heading4"/>
+      </w:pPr>
+      <w:r>
         <w:lastRenderedPageBreak/>
-        <w:t>3.</w:t>
-      </w:r>
-      <w:r>
-        <w:t>1</w:t>
-      </w:r>
-      <w:r>
-        <w:t>.1.4</w:t>
-      </w:r>
-      <w:r>
-        <w:tab/>
-      </w:r>
-      <w:r>
-        <w:t>Δ</w:t>
-      </w:r>
-      <w:r>
-        <w:t>εδομέν</w:t>
-      </w:r>
-      <w:r>
-        <w:t>α</w:t>
-      </w:r>
-      <w:r>
-        <w:t xml:space="preserve"> εισόδου</w:t>
-      </w:r>
-      <w:r>
-        <w:t xml:space="preserve"> </w:t>
-      </w:r>
-    </w:p>
-    <w:p>
-      <w:pPr>
-        <w:pStyle w:val="Description"/>
-      </w:pPr>
-      <w:r>
-        <w:t xml:space="preserve">Δεδομένα εισόδου δεν υπάρχουν στη συγκεκριμένη περίπτωση χρήσης. </w:t>
-      </w:r>
-      <w:r>
-        <w:t xml:space="preserve">Με την επιτυχή ολοκλήρωση της λειτουργίας αυτής επιστρέφεται ένα </w:t>
-      </w:r>
-      <w:r>
-        <w:rPr>
-          <w:lang w:val="en-US"/>
-        </w:rPr>
-        <w:t>token</w:t>
-      </w:r>
-      <w:r>
-        <w:t>, το οποίο και αποθηκεύεται σε ένα αρχείο στη μεριά του πελάτη.</w:t>
-      </w:r>
-    </w:p>
-    <w:p>
-      <w:pPr>
-        <w:pStyle w:val="Heading4"/>
-      </w:pPr>
-      <w:r>
-        <w:t>3.1.1.5</w:t>
+        <w:t>2</w:t>
+      </w:r>
+      <w:r>
+        <w:t>.1.1.5</w:t>
       </w:r>
       <w:r>
         <w:tab/>
@@ -1753,7 +1643,10 @@
         <w:pStyle w:val="Heading4"/>
       </w:pPr>
       <w:r>
-        <w:t>3.</w:t>
+        <w:t>2</w:t>
+      </w:r>
+      <w:r>
+        <w:t>.</w:t>
       </w:r>
       <w:r>
         <w:t>1</w:t>
@@ -2101,7 +1994,13 @@
         <w:pStyle w:val="Heading4"/>
       </w:pPr>
       <w:r>
-        <w:t>3.</w:t>
+        <w:rPr>
+          <w:lang w:val="en-US"/>
+        </w:rPr>
+        <w:t>2</w:t>
+      </w:r>
+      <w:r>
+        <w:t>.</w:t>
       </w:r>
       <w:r>
         <w:t>1</w:t>
@@ -2161,7 +2060,10 @@
         <w:pStyle w:val="Heading3"/>
       </w:pPr>
       <w:r>
-        <w:t>3.</w:t>
+        <w:t>2</w:t>
+      </w:r>
+      <w:r>
+        <w:t>.</w:t>
       </w:r>
       <w:r>
         <w:t>1</w:t>
@@ -2190,7 +2092,10 @@
         <w:pStyle w:val="Heading4"/>
       </w:pPr>
       <w:r>
-        <w:t>3.</w:t>
+        <w:t>2</w:t>
+      </w:r>
+      <w:r>
+        <w:t>.</w:t>
       </w:r>
       <w:r>
         <w:t>1</w:t>
@@ -2224,7 +2129,10 @@
         <w:pStyle w:val="Heading4"/>
       </w:pPr>
       <w:r>
-        <w:t>3.</w:t>
+        <w:t>2</w:t>
+      </w:r>
+      <w:r>
+        <w:t>.</w:t>
       </w:r>
       <w:r>
         <w:t>1</w:t>
@@ -2268,7 +2176,10 @@
         <w:pStyle w:val="Heading4"/>
       </w:pPr>
       <w:r>
-        <w:t>3.</w:t>
+        <w:t>2</w:t>
+      </w:r>
+      <w:r>
+        <w:t>.</w:t>
       </w:r>
       <w:r>
         <w:t>1</w:t>
@@ -2354,8 +2265,10 @@
         <w:pStyle w:val="Heading4"/>
       </w:pPr>
       <w:r>
-        <w:lastRenderedPageBreak/>
-        <w:t>3.</w:t>
+        <w:t>2</w:t>
+      </w:r>
+      <w:r>
+        <w:t>.</w:t>
       </w:r>
       <w:r>
         <w:t>1</w:t>
@@ -2396,15 +2309,7 @@
       </w:r>
       <w:proofErr w:type="spellEnd"/>
       <w:r>
-        <w:t xml:space="preserve"> από τις </w:t>
-      </w:r>
-      <w:proofErr w:type="spellStart"/>
-      <w:r>
-        <w:t>διεπαφές</w:t>
-      </w:r>
-      <w:proofErr w:type="spellEnd"/>
-      <w:r>
-        <w:t xml:space="preserve"> χρήστη. Αυτή είναι και η έξοδος της παραπάνω περίπτωσης χρήσης.</w:t>
+        <w:t xml:space="preserve"> από τις διεπαφές χρήστη. Αυτή είναι και η έξοδος της παραπάνω περίπτωσης χρήσης.</w:t>
       </w:r>
     </w:p>
     <w:p>
@@ -2412,7 +2317,11 @@
         <w:pStyle w:val="Heading4"/>
       </w:pPr>
       <w:r>
-        <w:t>3.</w:t>
+        <w:lastRenderedPageBreak/>
+        <w:t>2</w:t>
+      </w:r>
+      <w:r>
+        <w:t>.</w:t>
       </w:r>
       <w:r>
         <w:t>1</w:t>
@@ -2830,7 +2739,10 @@
         <w:pStyle w:val="Heading4"/>
       </w:pPr>
       <w:r>
-        <w:t>3.</w:t>
+        <w:t>2</w:t>
+      </w:r>
+      <w:r>
+        <w:t>.</w:t>
       </w:r>
       <w:r>
         <w:t>1</w:t>
@@ -3171,7 +3083,10 @@
         <w:pStyle w:val="Heading4"/>
       </w:pPr>
       <w:r>
-        <w:t>3.</w:t>
+        <w:t>2</w:t>
+      </w:r>
+      <w:r>
+        <w:t>.</w:t>
       </w:r>
       <w:r>
         <w:t>1</w:t>
@@ -3251,30 +3166,6 @@
         <w:t>Web</w:t>
       </w:r>
       <w:r>
-        <w:t xml:space="preserve"> </w:t>
-      </w:r>
-      <w:r>
-        <w:t>και</w:t>
-      </w:r>
-      <w:r>
-        <w:t xml:space="preserve"> </w:t>
-      </w:r>
-      <w:r>
-        <w:rPr>
-          <w:lang w:val="en-US"/>
-        </w:rPr>
-        <w:t>Mobile</w:t>
-      </w:r>
-      <w:r>
-        <w:t xml:space="preserve"> </w:t>
-      </w:r>
-      <w:r>
-        <w:rPr>
-          <w:lang w:val="en-US"/>
-        </w:rPr>
-        <w:t>Application</w:t>
-      </w:r>
-      <w:r>
         <w:t xml:space="preserve">, </w:t>
       </w:r>
       <w:r>
@@ -3291,7 +3182,10 @@
         <w:pStyle w:val="Heading4"/>
       </w:pPr>
       <w:r>
-        <w:t>3.1.</w:t>
+        <w:t>2</w:t>
+      </w:r>
+      <w:r>
+        <w:t>.1.</w:t>
       </w:r>
       <w:r>
         <w:t>3</w:t>
@@ -3320,7 +3214,10 @@
         <w:pStyle w:val="Heading4"/>
       </w:pPr>
       <w:r>
-        <w:t>3.</w:t>
+        <w:t>2</w:t>
+      </w:r>
+      <w:r>
+        <w:t>.</w:t>
       </w:r>
       <w:r>
         <w:t>1</w:t>
@@ -3354,8 +3251,10 @@
         <w:pStyle w:val="Heading4"/>
       </w:pPr>
       <w:r>
-        <w:lastRenderedPageBreak/>
-        <w:t>3.1.</w:t>
+        <w:t>2</w:t>
+      </w:r>
+      <w:r>
+        <w:t>.1.</w:t>
       </w:r>
       <w:r>
         <w:t>3</w:t>
@@ -3454,7 +3353,14 @@
         <w:pStyle w:val="Heading4"/>
       </w:pPr>
       <w:r>
-        <w:t>3.1.</w:t>
+        <w:rPr>
+          <w:lang w:val="en-US"/>
+        </w:rPr>
+        <w:lastRenderedPageBreak/>
+        <w:t>2</w:t>
+      </w:r>
+      <w:r>
+        <w:t>.1.</w:t>
       </w:r>
       <w:r>
         <w:t>3</w:t>
@@ -3513,51 +3419,30 @@
         <w:t xml:space="preserve"> </w:t>
       </w:r>
       <w:r>
+        <w:t>θα εκτελείται αυτόματα ο συγκεκριμένος έλεγχος με την εκκίνηση της εφαρμογής.</w:t>
+      </w:r>
+      <w:r>
+        <w:t xml:space="preserve"> </w:t>
+      </w:r>
+      <w:r>
+        <w:t xml:space="preserve">Ταυτόχρονα, η διαδικασία εμπλέκει προφανώς το περιβάλλον του </w:t>
+      </w:r>
+      <w:r>
+        <w:rPr>
+          <w:lang w:val="en-US"/>
+        </w:rPr>
+        <w:t>backend</w:t>
+      </w:r>
+      <w:r>
+        <w:t xml:space="preserve"> </w:t>
+      </w:r>
+      <w:r>
         <w:t xml:space="preserve">και το </w:t>
       </w:r>
       <w:r>
         <w:rPr>
           <w:lang w:val="en-US"/>
         </w:rPr>
-        <w:t>Mobile</w:t>
-      </w:r>
-      <w:r>
-        <w:t xml:space="preserve"> </w:t>
-      </w:r>
-      <w:r>
-        <w:rPr>
-          <w:lang w:val="en-US"/>
-        </w:rPr>
-        <w:t>App</w:t>
-      </w:r>
-      <w:r>
-        <w:t xml:space="preserve"> </w:t>
-      </w:r>
-      <w:r>
-        <w:t>θα εκτελείται αυτόματα ο συγκεκριμένος έλεγχος με την εκκίνηση της εφαρμογής.</w:t>
-      </w:r>
-      <w:r>
-        <w:t xml:space="preserve"> </w:t>
-      </w:r>
-      <w:r>
-        <w:t xml:space="preserve">Ταυτόχρονα, η διαδικασία εμπλέκει προφανώς το περιβάλλον του </w:t>
-      </w:r>
-      <w:r>
-        <w:rPr>
-          <w:lang w:val="en-US"/>
-        </w:rPr>
-        <w:t>backend</w:t>
-      </w:r>
-      <w:r>
-        <w:t xml:space="preserve"> </w:t>
-      </w:r>
-      <w:r>
-        <w:t xml:space="preserve">και το </w:t>
-      </w:r>
-      <w:r>
-        <w:rPr>
-          <w:lang w:val="en-US"/>
-        </w:rPr>
         <w:t>DBMS</w:t>
       </w:r>
       <w:r>
@@ -3569,7 +3454,10 @@
         <w:pStyle w:val="Heading4"/>
       </w:pPr>
       <w:r>
-        <w:t>3.1.</w:t>
+        <w:t>2</w:t>
+      </w:r>
+      <w:r>
+        <w:t>.1.</w:t>
       </w:r>
       <w:r>
         <w:t>3</w:t>
@@ -3622,7 +3510,10 @@
         <w:pStyle w:val="Heading4"/>
       </w:pPr>
       <w:r>
-        <w:t>3.1.</w:t>
+        <w:t>2</w:t>
+      </w:r>
+      <w:r>
+        <w:t>.1.</w:t>
       </w:r>
       <w:r>
         <w:t>3</w:t>
@@ -3651,7 +3542,10 @@
         <w:pStyle w:val="Heading4"/>
       </w:pPr>
       <w:r>
-        <w:t>3.1.</w:t>
+        <w:t>2</w:t>
+      </w:r>
+      <w:r>
+        <w:t>.1.</w:t>
       </w:r>
       <w:r>
         <w:t>3</w:t>
@@ -3852,7 +3746,10 @@
         <w:pStyle w:val="Heading4"/>
       </w:pPr>
       <w:r>
-        <w:t>3.1.</w:t>
+        <w:t>2</w:t>
+      </w:r>
+      <w:r>
+        <w:t>.1.</w:t>
       </w:r>
       <w:r>
         <w:t>3</w:t>
@@ -3895,7 +3792,10 @@
         <w:pStyle w:val="Heading2"/>
       </w:pPr>
       <w:r>
-        <w:t>3.</w:t>
+        <w:t>2</w:t>
+      </w:r>
+      <w:r>
+        <w:t>.</w:t>
       </w:r>
       <w:r>
         <w:t>2</w:t>
@@ -4021,37 +3921,43 @@
         <w:pStyle w:val="Description"/>
       </w:pPr>
       <w:r>
+        <w:t xml:space="preserve">Τέλος, </w:t>
+      </w:r>
+      <w:r>
+        <w:t>το</w:t>
+      </w:r>
+      <w:r>
+        <w:t xml:space="preserve"> </w:t>
+      </w:r>
+      <w:r>
+        <w:t>σύστημα έχει τη δυνατότητα κλιμάκωσης</w:t>
+      </w:r>
+      <w:r>
+        <w:t>,</w:t>
+      </w:r>
+      <w:r>
+        <w:t xml:space="preserve"> </w:t>
+      </w:r>
+      <w:r>
+        <w:t>τόσο οριζόντιας όσο και κάθετης</w:t>
+      </w:r>
+      <w:r>
+        <w:t>. Στα πλαίσια της εργασίας, αρκούμαστε στους αρχικά διαθέσιμους πόρους μας.</w:t>
+      </w:r>
+    </w:p>
+    <w:p>
+      <w:pPr>
+        <w:pStyle w:val="Heading2"/>
+      </w:pPr>
+      <w:r>
+        <w:rPr>
+          <w:lang w:val="en-US"/>
+        </w:rPr>
         <w:lastRenderedPageBreak/>
-        <w:t xml:space="preserve">Τέλος, </w:t>
-      </w:r>
-      <w:r>
-        <w:t>το</w:t>
-      </w:r>
-      <w:r>
-        <w:t xml:space="preserve"> </w:t>
-      </w:r>
-      <w:r>
-        <w:t>σύστημα έχει τη δυνατότητα κλιμάκωσης</w:t>
-      </w:r>
-      <w:r>
-        <w:t>,</w:t>
-      </w:r>
-      <w:r>
-        <w:t xml:space="preserve"> </w:t>
-      </w:r>
-      <w:r>
-        <w:t>τόσο οριζόντιας όσο και κάθετης</w:t>
-      </w:r>
-      <w:r>
-        <w:t>. Στα πλαίσια της εργασίας, αρκούμαστε στους αρχικά διαθέσιμους πόρους μας.</w:t>
-      </w:r>
-    </w:p>
-    <w:p>
-      <w:pPr>
-        <w:pStyle w:val="Heading2"/>
-      </w:pPr>
-      <w:r>
-        <w:t>3.</w:t>
+        <w:t>2</w:t>
+      </w:r>
+      <w:r>
+        <w:t>.</w:t>
       </w:r>
       <w:r>
         <w:t>3</w:t>
@@ -4068,7 +3974,10 @@
         <w:pStyle w:val="Heading3"/>
       </w:pPr>
       <w:r>
-        <w:t>3.</w:t>
+        <w:t>2</w:t>
+      </w:r>
+      <w:r>
+        <w:t>.</w:t>
       </w:r>
       <w:r>
         <w:t>3</w:t>
@@ -4130,7 +4039,10 @@
         <w:pStyle w:val="Heading2"/>
       </w:pPr>
       <w:r>
-        <w:t>3.</w:t>
+        <w:t>2</w:t>
+      </w:r>
+      <w:r>
+        <w:t>.</w:t>
       </w:r>
       <w:r>
         <w:t>4</w:t>
@@ -4235,18 +4147,42 @@
           <w:ilvl w:val="0"/>
           <w:numId w:val="25"/>
         </w:numPr>
-        <w:rPr>
-          <w:lang w:val="en-US"/>
-        </w:rPr>
-      </w:pPr>
-      <w:r>
-        <w:t xml:space="preserve">Το </w:t>
-      </w:r>
-      <w:r>
-        <w:rPr>
-          <w:lang w:val="en-US"/>
-        </w:rPr>
-        <w:t>Mobile Application</w:t>
+      </w:pPr>
+      <w:r>
+        <w:rPr>
+          <w:lang w:val="en-US"/>
+        </w:rPr>
+        <w:t>To</w:t>
+      </w:r>
+      <w:r>
+        <w:t xml:space="preserve"> </w:t>
+      </w:r>
+      <w:r>
+        <w:rPr>
+          <w:lang w:val="en-US"/>
+        </w:rPr>
+        <w:t>Rest</w:t>
+      </w:r>
+      <w:r>
+        <w:t xml:space="preserve"> </w:t>
+      </w:r>
+      <w:r>
+        <w:rPr>
+          <w:lang w:val="en-US"/>
+        </w:rPr>
+        <w:t>API</w:t>
+      </w:r>
+      <w:r>
+        <w:t xml:space="preserve">, </w:t>
+      </w:r>
+      <w:r>
+        <w:t>το</w:t>
+      </w:r>
+      <w:r>
+        <w:t xml:space="preserve"> </w:t>
+      </w:r>
+      <w:r>
+        <w:t>οποίο σερβίρει δεδομένα στις τρεις παραπάνω διεπαφές</w:t>
       </w:r>
     </w:p>
     <w:p>
@@ -4258,56 +4194,6 @@
         </w:numPr>
       </w:pPr>
       <w:r>
-        <w:rPr>
-          <w:lang w:val="en-US"/>
-        </w:rPr>
-        <w:t>To</w:t>
-      </w:r>
-      <w:r>
-        <w:t xml:space="preserve"> </w:t>
-      </w:r>
-      <w:r>
-        <w:rPr>
-          <w:lang w:val="en-US"/>
-        </w:rPr>
-        <w:t>Rest</w:t>
-      </w:r>
-      <w:r>
-        <w:t xml:space="preserve"> </w:t>
-      </w:r>
-      <w:r>
-        <w:rPr>
-          <w:lang w:val="en-US"/>
-        </w:rPr>
-        <w:t>API</w:t>
-      </w:r>
-      <w:r>
-        <w:t xml:space="preserve">, </w:t>
-      </w:r>
-      <w:r>
-        <w:t>το</w:t>
-      </w:r>
-      <w:r>
-        <w:t xml:space="preserve"> </w:t>
-      </w:r>
-      <w:r>
-        <w:t xml:space="preserve">οποίο σερβίρει δεδομένα στις τρεις παραπάνω </w:t>
-      </w:r>
-      <w:proofErr w:type="spellStart"/>
-      <w:r>
-        <w:t>διεπαφές</w:t>
-      </w:r>
-      <w:proofErr w:type="spellEnd"/>
-    </w:p>
-    <w:p>
-      <w:pPr>
-        <w:pStyle w:val="Description"/>
-        <w:numPr>
-          <w:ilvl w:val="0"/>
-          <w:numId w:val="25"/>
-        </w:numPr>
-      </w:pPr>
-      <w:r>
         <w:t>Το</w:t>
       </w:r>
       <w:r>
@@ -4419,6 +4305,14 @@
         </w:rPr>
         <w:t xml:space="preserve"> Framework</w:t>
       </w:r>
+      <w:r>
+        <w:rPr>
+          <w:lang w:val="en-US"/>
+        </w:rPr>
+        <w:t>, Apache commons library, Google GSON library, JWT library, Restlet</w:t>
+      </w:r>
+      <w:bookmarkStart w:id="0" w:name="_GoBack"/>
+      <w:bookmarkEnd w:id="0"/>
     </w:p>
     <w:p>
       <w:pPr>
@@ -4467,7 +4361,7 @@
         <w:rPr>
           <w:lang w:val="en-US"/>
         </w:rPr>
-        <w:t>Java, Android Studio</w:t>
+        <w:t>Java</w:t>
       </w:r>
     </w:p>
     <w:p>
@@ -4491,24 +4385,6 @@
     <w:p>
       <w:pPr>
         <w:pStyle w:val="Description"/>
-        <w:numPr>
-          <w:ilvl w:val="0"/>
-          <w:numId w:val="26"/>
-        </w:numPr>
-        <w:rPr>
-          <w:lang w:val="en-US"/>
-        </w:rPr>
-      </w:pPr>
-      <w:r>
-        <w:rPr>
-          <w:lang w:val="en-US"/>
-        </w:rPr>
-        <w:t>Java</w:t>
-      </w:r>
-    </w:p>
-    <w:p>
-      <w:pPr>
-        <w:pStyle w:val="Description"/>
       </w:pPr>
       <w:r>
         <w:t xml:space="preserve">Παράλληλα, όλα τα αιτήματα του χρήστη μεταφέρονται στον εξυπηρετητή του </w:t>
@@ -4549,7 +4425,10 @@
         <w:pStyle w:val="Heading2"/>
       </w:pPr>
       <w:r>
-        <w:t>3.</w:t>
+        <w:t>2</w:t>
+      </w:r>
+      <w:r>
+        <w:t>.</w:t>
       </w:r>
       <w:r>
         <w:t>5</w:t>
@@ -4566,7 +4445,10 @@
         <w:pStyle w:val="Heading3"/>
       </w:pPr>
       <w:r>
-        <w:t>3.</w:t>
+        <w:t>2</w:t>
+      </w:r>
+      <w:r>
+        <w:t>.</w:t>
       </w:r>
       <w:r>
         <w:t>5</w:t>
@@ -4634,200 +4516,156 @@
         <w:t xml:space="preserve"> </w:t>
       </w:r>
       <w:r>
-        <w:t xml:space="preserve">Η </w:t>
-      </w:r>
-      <w:r>
-        <w:rPr>
-          <w:lang w:val="en-US"/>
-        </w:rPr>
-        <w:t>Mobile</w:t>
-      </w:r>
-      <w:r>
-        <w:t xml:space="preserve"> εφαρμογή θα είναι </w:t>
-      </w:r>
-      <w:r>
-        <w:t xml:space="preserve">διαθέσιμη </w:t>
-      </w:r>
-      <w:r>
-        <w:t xml:space="preserve">σε έκδοση στο </w:t>
-      </w:r>
-      <w:r>
-        <w:rPr>
-          <w:lang w:val="en-US"/>
-        </w:rPr>
-        <w:t>Google</w:t>
-      </w:r>
-      <w:r>
-        <w:t xml:space="preserve"> </w:t>
-      </w:r>
-      <w:r>
-        <w:rPr>
-          <w:lang w:val="en-US"/>
-        </w:rPr>
-        <w:t>P</w:t>
+        <w:t xml:space="preserve">Σε περίπτωση </w:t>
+      </w:r>
+      <w:r>
+        <w:t>δημιουργίας νέας έκδοσης</w:t>
+      </w:r>
+      <w:r>
+        <w:t xml:space="preserve"> του λογισμικού, θα φροντίσουμε ώστε να μπορούν κατά το δυνατό να τρέχουν και οι παλιότερες εκδόσεις</w:t>
+      </w:r>
+      <w:r>
+        <w:t xml:space="preserve">, χωρίς ωστόσο αυτές να </w:t>
+      </w:r>
+      <w:r>
+        <w:t>είναι διαθέσιμες</w:t>
+      </w:r>
+      <w:r>
+        <w:t xml:space="preserve"> για λήψη και εγκατάσταση</w:t>
+      </w:r>
+      <w:r>
+        <w:t>.</w:t>
+      </w:r>
+    </w:p>
+    <w:p>
+      <w:pPr>
+        <w:pStyle w:val="Heading3"/>
+      </w:pPr>
+      <w:r>
+        <w:t>2</w:t>
+      </w:r>
+      <w:r>
+        <w:t>.</w:t>
+      </w:r>
+      <w:r>
+        <w:t>5</w:t>
+      </w:r>
+      <w:r>
+        <w:t>.2</w:t>
+      </w:r>
+      <w:r>
+        <w:tab/>
+      </w:r>
+      <w:r>
+        <w:t>Απαιτήσεις ασφάλειας</w:t>
+      </w:r>
+    </w:p>
+    <w:p>
+      <w:pPr>
+        <w:pStyle w:val="Description"/>
+      </w:pPr>
+      <w:r>
+        <w:t xml:space="preserve">Για την διασφάλιση της προστασίας των προσωπικών δεδομένων των χρηστών, καμία σχετική πληροφορία δεν αποθηκεύεται στη βάση ως </w:t>
+      </w:r>
+      <w:r>
+        <w:rPr>
+          <w:lang w:val="en-US"/>
+        </w:rPr>
+        <w:t>plain</w:t>
+      </w:r>
+      <w:r>
+        <w:t xml:space="preserve"> </w:t>
+      </w:r>
+      <w:r>
+        <w:rPr>
+          <w:lang w:val="en-US"/>
+        </w:rPr>
+        <w:t>text</w:t>
+      </w:r>
+      <w:r>
+        <w:t xml:space="preserve">, αντιθέτως αξιοποιούνται συναρτήσεις </w:t>
+      </w:r>
+      <w:r>
+        <w:rPr>
+          <w:lang w:val="en-US"/>
+        </w:rPr>
+        <w:t>hashing</w:t>
+      </w:r>
+      <w:r>
+        <w:t xml:space="preserve">. </w:t>
+      </w:r>
+      <w:r>
+        <w:t>Με τον τρόπο αυτό ούτε ο ίδιος ο</w:t>
+      </w:r>
+      <w:r>
+        <w:t xml:space="preserve"> </w:t>
+      </w:r>
+      <w:r>
+        <w:t xml:space="preserve">διαχειριστής δεν θα έχει πρόσβαση στα δεδομένα των χρηστών. </w:t>
+      </w:r>
+      <w:r>
+        <w:t>Παράλληλα, η δραστηριότητα του χρήστη δεν καταγράφεται, ούτε αποθηκεύεται</w:t>
+      </w:r>
+      <w:r>
+        <w:t>.</w:t>
+      </w:r>
+    </w:p>
+    <w:p>
+      <w:pPr>
+        <w:pStyle w:val="Description"/>
+      </w:pPr>
+      <w:r>
+        <w:t>Για την προστασία του ίδιου του συστήματος από εξωτερικούς κακόβουλους</w:t>
+      </w:r>
+      <w:r>
+        <w:t xml:space="preserve"> παράγοντες, οι επικοινωνία των διαφόρων συνιστωσών είναι κρυπτογραφημένη με χρήση του πρωτοκόλλου </w:t>
+      </w:r>
+      <w:r>
+        <w:rPr>
+          <w:lang w:val="en-US"/>
+        </w:rPr>
+        <w:t>https</w:t>
+      </w:r>
+      <w:r>
+        <w:t>.</w:t>
+      </w:r>
+      <w:r>
+        <w:t xml:space="preserve"> Επιπλέον, σε κάθε αίτημα χρήστη, οι παράμετροι που δίνονται φιλτράρονται για την αποφυγή </w:t>
       </w:r>
       <w:proofErr w:type="spellStart"/>
       <w:r>
-        <w:t>laystore</w:t>
+        <w:rPr>
+          <w:lang w:val="en-US"/>
+        </w:rPr>
+        <w:t>sql</w:t>
       </w:r>
       <w:proofErr w:type="spellEnd"/>
       <w:r>
-        <w:t xml:space="preserve"> με κόστος που </w:t>
-      </w:r>
-      <w:r>
-        <w:t>εξισορροπεί</w:t>
-      </w:r>
-      <w:r>
-        <w:t xml:space="preserve"> τα ψυχικά τραύματα της σύνταξης αυτού εγγράφου</w:t>
-      </w:r>
-      <w:r>
-        <w:t xml:space="preserve">. Σε περίπτωση </w:t>
-      </w:r>
-      <w:r>
-        <w:t>δημιουργίας νέας έκδοσης</w:t>
-      </w:r>
-      <w:r>
-        <w:t xml:space="preserve"> του λογισμικού, θα φροντίσουμε ώστε να μπορούν κατά το δυνατό να τρέχουν και οι παλιότερες εκδόσεις</w:t>
-      </w:r>
-      <w:r>
-        <w:t xml:space="preserve">, χωρίς ωστόσο αυτές να </w:t>
-      </w:r>
-      <w:r>
-        <w:t>είναι διαθέσιμες</w:t>
-      </w:r>
-      <w:r>
-        <w:t xml:space="preserve"> για λήψη και εγκατάσταση</w:t>
+        <w:t xml:space="preserve"> </w:t>
+      </w:r>
+      <w:r>
+        <w:rPr>
+          <w:lang w:val="en-US"/>
+        </w:rPr>
+        <w:t>injections</w:t>
       </w:r>
       <w:r>
         <w:t>.</w:t>
       </w:r>
+      <w:r>
+        <w:t xml:space="preserve"> </w:t>
+      </w:r>
     </w:p>
     <w:p>
       <w:pPr>
         <w:pStyle w:val="Heading3"/>
       </w:pPr>
       <w:r>
-        <w:t>3.</w:t>
-      </w:r>
-      <w:r>
-        <w:t>5</w:t>
-      </w:r>
-      <w:r>
-        <w:t>.2</w:t>
-      </w:r>
-      <w:r>
-        <w:tab/>
-      </w:r>
-      <w:r>
-        <w:t>Απαιτήσεις ασφάλειας</w:t>
-      </w:r>
-    </w:p>
-    <w:p>
-      <w:pPr>
-        <w:pStyle w:val="Description"/>
-      </w:pPr>
-      <w:r>
-        <w:t xml:space="preserve">Για την διασφάλιση της προστασίας των προσωπικών δεδομένων των χρηστών, καμία σχετική πληροφορία δεν αποθηκεύεται στη βάση ως </w:t>
-      </w:r>
-      <w:r>
-        <w:rPr>
-          <w:lang w:val="en-US"/>
-        </w:rPr>
-        <w:t>plain</w:t>
-      </w:r>
-      <w:r>
-        <w:t xml:space="preserve"> </w:t>
-      </w:r>
-      <w:r>
-        <w:rPr>
-          <w:lang w:val="en-US"/>
-        </w:rPr>
-        <w:t>text</w:t>
-      </w:r>
-      <w:r>
-        <w:t xml:space="preserve">, αντιθέτως αξιοποιούνται συναρτήσεις </w:t>
-      </w:r>
-      <w:r>
-        <w:rPr>
-          <w:lang w:val="en-US"/>
-        </w:rPr>
-        <w:t>hashing</w:t>
-      </w:r>
-      <w:r>
-        <w:t xml:space="preserve">. </w:t>
-      </w:r>
-      <w:r>
-        <w:t xml:space="preserve">Με τον τρόπο αυτό </w:t>
-      </w:r>
-      <w:r>
         <w:lastRenderedPageBreak/>
-        <w:t>ούτε ο ίδιος ο</w:t>
-      </w:r>
-      <w:r>
-        <w:t xml:space="preserve"> </w:t>
-      </w:r>
-      <w:r>
-        <w:t xml:space="preserve">διαχειριστής δεν θα έχει πρόσβαση στα δεδομένα των χρηστών. </w:t>
-      </w:r>
-      <w:r>
-        <w:t>Παράλληλα, η δραστηριότητα του χρήστη δεν καταγράφεται, ούτε αποθηκεύεται</w:t>
+        <w:t>2</w:t>
       </w:r>
       <w:r>
         <w:t>.</w:t>
-      </w:r>
-    </w:p>
-    <w:p>
-      <w:pPr>
-        <w:pStyle w:val="Description"/>
-      </w:pPr>
-      <w:r>
-        <w:t>Για την προστασία του ίδιου του συστήματος από εξωτερικούς κακόβουλους</w:t>
-      </w:r>
-      <w:r>
-        <w:t xml:space="preserve"> παράγοντες, οι επικοινωνία των διαφόρων συνιστωσών είναι κρυπτογραφημένη με χρήση του πρωτοκόλλου </w:t>
-      </w:r>
-      <w:r>
-        <w:rPr>
-          <w:lang w:val="en-US"/>
-        </w:rPr>
-        <w:t>https</w:t>
-      </w:r>
-      <w:r>
-        <w:t>.</w:t>
-      </w:r>
-      <w:r>
-        <w:t xml:space="preserve"> Επιπλέον, σε κάθε αίτημα χρήστη, οι παράμετροι που δίνονται φιλτράρονται για την αποφυγή </w:t>
-      </w:r>
-      <w:proofErr w:type="spellStart"/>
-      <w:r>
-        <w:rPr>
-          <w:lang w:val="en-US"/>
-        </w:rPr>
-        <w:t>sql</w:t>
-      </w:r>
-      <w:proofErr w:type="spellEnd"/>
-      <w:r>
-        <w:t xml:space="preserve"> </w:t>
-      </w:r>
-      <w:r>
-        <w:rPr>
-          <w:lang w:val="en-US"/>
-        </w:rPr>
-        <w:t>injections</w:t>
-      </w:r>
-      <w:r>
-        <w:t>.</w:t>
-      </w:r>
-      <w:r>
-        <w:t xml:space="preserve"> </w:t>
-      </w:r>
-    </w:p>
-    <w:p>
-      <w:pPr>
-        <w:pStyle w:val="Heading3"/>
-      </w:pPr>
-      <w:r>
-        <w:t>3.</w:t>
       </w:r>
       <w:r>
         <w:t>5</w:t>
@@ -4880,7 +4718,7 @@
 </file>
 
 <file path=word/endnotes.xml><?xml version="1.0" encoding="utf-8"?>
-<w:endnotes xmlns:wpc="http://schemas.microsoft.com/office/word/2010/wordprocessingCanvas" xmlns:cx="http://schemas.microsoft.com/office/drawing/2014/chartex" xmlns:cx1="http://schemas.microsoft.com/office/drawing/2015/9/8/chartex" xmlns:cx2="http://schemas.microsoft.com/office/drawing/2015/10/21/chartex" xmlns:cx3="http://schemas.microsoft.com/office/drawing/2016/5/9/chartex" xmlns:cx4="http://schemas.microsoft.com/office/drawing/2016/5/10/chartex" xmlns:cx5="http://schemas.microsoft.com/office/drawing/2016/5/11/chartex" xmlns:cx6="http://schemas.microsoft.com/office/drawing/2016/5/12/chartex" xmlns:cx7="http://schemas.microsoft.com/office/drawing/2016/5/13/chartex" xmlns:cx8="http://schemas.microsoft.com/office/drawing/2016/5/14/chartex" xmlns:mc="http://schemas.openxmlformats.org/markup-compatibility/2006" xmlns:aink="http://schemas.microsoft.com/office/drawing/2016/ink" xmlns:am3d="http://schemas.microsoft.com/office/drawing/2017/model3d" xmlns:o="urn:schemas-microsoft-com:office:office" xmlns:r="http://schemas.openxmlformats.org/officeDocument/2006/relationships" xmlns:m="http://schemas.openxmlformats.org/officeDocument/2006/math" xmlns:v="urn:schemas-microsoft-com:vml" xmlns:wp14="http://schemas.microsoft.com/office/word/2010/wordprocessingDrawing" xmlns:wp="http://schemas.openxmlformats.org/drawingml/2006/wordprocessingDrawing" xmlns:w10="urn:schemas-microsoft-com:office:word" xmlns:w="http://schemas.openxmlformats.org/wordprocessingml/2006/main" xmlns:w14="http://schemas.microsoft.com/office/word/2010/wordml" xmlns:w15="http://schemas.microsoft.com/office/word/2012/wordml" xmlns:w16cid="http://schemas.microsoft.com/office/word/2016/wordml/cid" xmlns:w16se="http://schemas.microsoft.com/office/word/2015/wordml/symex" xmlns:wpg="http://schemas.microsoft.com/office/word/2010/wordprocessingGroup" xmlns:wpi="http://schemas.microsoft.com/office/word/2010/wordprocessingInk" xmlns:wne="http://schemas.microsoft.com/office/word/2006/wordml" xmlns:wps="http://schemas.microsoft.com/office/word/2010/wordprocessingShape" mc:Ignorable="w14 w15 w16se w16cid wp14">
+<w:endnotes xmlns:wpc="http://schemas.microsoft.com/office/word/2010/wordprocessingCanvas" xmlns:cx="http://schemas.microsoft.com/office/drawing/2014/chartex" xmlns:mc="http://schemas.openxmlformats.org/markup-compatibility/2006" xmlns:o="urn:schemas-microsoft-com:office:office" xmlns:r="http://schemas.openxmlformats.org/officeDocument/2006/relationships" xmlns:m="http://schemas.openxmlformats.org/officeDocument/2006/math" xmlns:v="urn:schemas-microsoft-com:vml" xmlns:wp14="http://schemas.microsoft.com/office/word/2010/wordprocessingDrawing" xmlns:wp="http://schemas.openxmlformats.org/drawingml/2006/wordprocessingDrawing" xmlns:w10="urn:schemas-microsoft-com:office:word" xmlns:w="http://schemas.openxmlformats.org/wordprocessingml/2006/main" xmlns:w14="http://schemas.microsoft.com/office/word/2010/wordml" xmlns:w15="http://schemas.microsoft.com/office/word/2012/wordml" xmlns:w16se="http://schemas.microsoft.com/office/word/2015/wordml/symex" xmlns:wpg="http://schemas.microsoft.com/office/word/2010/wordprocessingGroup" xmlns:wpi="http://schemas.microsoft.com/office/word/2010/wordprocessingInk" xmlns:wne="http://schemas.microsoft.com/office/word/2006/wordml" xmlns:wps="http://schemas.microsoft.com/office/word/2010/wordprocessingShape" mc:Ignorable="w14 w15 w16se wp14">
   <w:endnote w:type="separator" w:id="-1">
     <w:p>
       <w:pPr>
@@ -4905,7 +4743,7 @@
 </file>
 
 <file path=word/footer1.xml><?xml version="1.0" encoding="utf-8"?>
-<w:ftr xmlns:wpc="http://schemas.microsoft.com/office/word/2010/wordprocessingCanvas" xmlns:cx="http://schemas.microsoft.com/office/drawing/2014/chartex" xmlns:cx1="http://schemas.microsoft.com/office/drawing/2015/9/8/chartex" xmlns:cx2="http://schemas.microsoft.com/office/drawing/2015/10/21/chartex" xmlns:cx3="http://schemas.microsoft.com/office/drawing/2016/5/9/chartex" xmlns:cx4="http://schemas.microsoft.com/office/drawing/2016/5/10/chartex" xmlns:cx5="http://schemas.microsoft.com/office/drawing/2016/5/11/chartex" xmlns:cx6="http://schemas.microsoft.com/office/drawing/2016/5/12/chartex" xmlns:cx7="http://schemas.microsoft.com/office/drawing/2016/5/13/chartex" xmlns:cx8="http://schemas.microsoft.com/office/drawing/2016/5/14/chartex" xmlns:mc="http://schemas.openxmlformats.org/markup-compatibility/2006" xmlns:aink="http://schemas.microsoft.com/office/drawing/2016/ink" xmlns:am3d="http://schemas.microsoft.com/office/drawing/2017/model3d" xmlns:o="urn:schemas-microsoft-com:office:office" xmlns:r="http://schemas.openxmlformats.org/officeDocument/2006/relationships" xmlns:m="http://schemas.openxmlformats.org/officeDocument/2006/math" xmlns:v="urn:schemas-microsoft-com:vml" xmlns:wp14="http://schemas.microsoft.com/office/word/2010/wordprocessingDrawing" xmlns:wp="http://schemas.openxmlformats.org/drawingml/2006/wordprocessingDrawing" xmlns:w10="urn:schemas-microsoft-com:office:word" xmlns:w="http://schemas.openxmlformats.org/wordprocessingml/2006/main" xmlns:w14="http://schemas.microsoft.com/office/word/2010/wordml" xmlns:w15="http://schemas.microsoft.com/office/word/2012/wordml" xmlns:w16cid="http://schemas.microsoft.com/office/word/2016/wordml/cid" xmlns:w16se="http://schemas.microsoft.com/office/word/2015/wordml/symex" xmlns:wpg="http://schemas.microsoft.com/office/word/2010/wordprocessingGroup" xmlns:wpi="http://schemas.microsoft.com/office/word/2010/wordprocessingInk" xmlns:wne="http://schemas.microsoft.com/office/word/2006/wordml" xmlns:wps="http://schemas.microsoft.com/office/word/2010/wordprocessingShape" mc:Ignorable="w14 w15 w16se w16cid wp14">
+<w:ftr xmlns:wpc="http://schemas.microsoft.com/office/word/2010/wordprocessingCanvas" xmlns:cx="http://schemas.microsoft.com/office/drawing/2014/chartex" xmlns:mc="http://schemas.openxmlformats.org/markup-compatibility/2006" xmlns:o="urn:schemas-microsoft-com:office:office" xmlns:r="http://schemas.openxmlformats.org/officeDocument/2006/relationships" xmlns:m="http://schemas.openxmlformats.org/officeDocument/2006/math" xmlns:v="urn:schemas-microsoft-com:vml" xmlns:wp14="http://schemas.microsoft.com/office/word/2010/wordprocessingDrawing" xmlns:wp="http://schemas.openxmlformats.org/drawingml/2006/wordprocessingDrawing" xmlns:w10="urn:schemas-microsoft-com:office:word" xmlns:w="http://schemas.openxmlformats.org/wordprocessingml/2006/main" xmlns:w14="http://schemas.microsoft.com/office/word/2010/wordml" xmlns:w15="http://schemas.microsoft.com/office/word/2012/wordml" xmlns:w16se="http://schemas.microsoft.com/office/word/2015/wordml/symex" xmlns:wpg="http://schemas.microsoft.com/office/word/2010/wordprocessingGroup" xmlns:wpi="http://schemas.microsoft.com/office/word/2010/wordprocessingInk" xmlns:wne="http://schemas.microsoft.com/office/word/2006/wordml" xmlns:wps="http://schemas.microsoft.com/office/word/2010/wordprocessingShape" mc:Ignorable="w14 w15 w16se wp14">
   <w:p>
     <w:pPr>
       <w:pStyle w:val="Footer"/>
@@ -5015,7 +4853,7 @@
         <w:sz w:val="18"/>
         <w:szCs w:val="18"/>
       </w:rPr>
-      <w:t>3</w:t>
+      <w:t>7</w:t>
     </w:r>
     <w:r>
       <w:rPr>
@@ -5072,7 +4910,7 @@
         <w:sz w:val="18"/>
         <w:szCs w:val="18"/>
       </w:rPr>
-      <w:t>5</w:t>
+      <w:t>8</w:t>
     </w:r>
     <w:r>
       <w:rPr>
@@ -5086,7 +4924,7 @@
 </file>
 
 <file path=word/footnotes.xml><?xml version="1.0" encoding="utf-8"?>
-<w:footnotes xmlns:wpc="http://schemas.microsoft.com/office/word/2010/wordprocessingCanvas" xmlns:cx="http://schemas.microsoft.com/office/drawing/2014/chartex" xmlns:cx1="http://schemas.microsoft.com/office/drawing/2015/9/8/chartex" xmlns:cx2="http://schemas.microsoft.com/office/drawing/2015/10/21/chartex" xmlns:cx3="http://schemas.microsoft.com/office/drawing/2016/5/9/chartex" xmlns:cx4="http://schemas.microsoft.com/office/drawing/2016/5/10/chartex" xmlns:cx5="http://schemas.microsoft.com/office/drawing/2016/5/11/chartex" xmlns:cx6="http://schemas.microsoft.com/office/drawing/2016/5/12/chartex" xmlns:cx7="http://schemas.microsoft.com/office/drawing/2016/5/13/chartex" xmlns:cx8="http://schemas.microsoft.com/office/drawing/2016/5/14/chartex" xmlns:mc="http://schemas.openxmlformats.org/markup-compatibility/2006" xmlns:aink="http://schemas.microsoft.com/office/drawing/2016/ink" xmlns:am3d="http://schemas.microsoft.com/office/drawing/2017/model3d" xmlns:o="urn:schemas-microsoft-com:office:office" xmlns:r="http://schemas.openxmlformats.org/officeDocument/2006/relationships" xmlns:m="http://schemas.openxmlformats.org/officeDocument/2006/math" xmlns:v="urn:schemas-microsoft-com:vml" xmlns:wp14="http://schemas.microsoft.com/office/word/2010/wordprocessingDrawing" xmlns:wp="http://schemas.openxmlformats.org/drawingml/2006/wordprocessingDrawing" xmlns:w10="urn:schemas-microsoft-com:office:word" xmlns:w="http://schemas.openxmlformats.org/wordprocessingml/2006/main" xmlns:w14="http://schemas.microsoft.com/office/word/2010/wordml" xmlns:w15="http://schemas.microsoft.com/office/word/2012/wordml" xmlns:w16cid="http://schemas.microsoft.com/office/word/2016/wordml/cid" xmlns:w16se="http://schemas.microsoft.com/office/word/2015/wordml/symex" xmlns:wpg="http://schemas.microsoft.com/office/word/2010/wordprocessingGroup" xmlns:wpi="http://schemas.microsoft.com/office/word/2010/wordprocessingInk" xmlns:wne="http://schemas.microsoft.com/office/word/2006/wordml" xmlns:wps="http://schemas.microsoft.com/office/word/2010/wordprocessingShape" mc:Ignorable="w14 w15 w16se w16cid wp14">
+<w:footnotes xmlns:wpc="http://schemas.microsoft.com/office/word/2010/wordprocessingCanvas" xmlns:cx="http://schemas.microsoft.com/office/drawing/2014/chartex" xmlns:mc="http://schemas.openxmlformats.org/markup-compatibility/2006" xmlns:o="urn:schemas-microsoft-com:office:office" xmlns:r="http://schemas.openxmlformats.org/officeDocument/2006/relationships" xmlns:m="http://schemas.openxmlformats.org/officeDocument/2006/math" xmlns:v="urn:schemas-microsoft-com:vml" xmlns:wp14="http://schemas.microsoft.com/office/word/2010/wordprocessingDrawing" xmlns:wp="http://schemas.openxmlformats.org/drawingml/2006/wordprocessingDrawing" xmlns:w10="urn:schemas-microsoft-com:office:word" xmlns:w="http://schemas.openxmlformats.org/wordprocessingml/2006/main" xmlns:w14="http://schemas.microsoft.com/office/word/2010/wordml" xmlns:w15="http://schemas.microsoft.com/office/word/2012/wordml" xmlns:w16se="http://schemas.microsoft.com/office/word/2015/wordml/symex" xmlns:wpg="http://schemas.microsoft.com/office/word/2010/wordprocessingGroup" xmlns:wpi="http://schemas.microsoft.com/office/word/2010/wordprocessingInk" xmlns:wne="http://schemas.microsoft.com/office/word/2006/wordml" xmlns:wps="http://schemas.microsoft.com/office/word/2010/wordprocessingShape" mc:Ignorable="w14 w15 w16se wp14">
   <w:footnote w:type="separator" w:id="-1">
     <w:p>
       <w:pPr>
@@ -5111,7 +4949,7 @@
 </file>
 
 <file path=word/numbering.xml><?xml version="1.0" encoding="utf-8"?>
-<w:numbering xmlns:wpc="http://schemas.microsoft.com/office/word/2010/wordprocessingCanvas" xmlns:cx="http://schemas.microsoft.com/office/drawing/2014/chartex" xmlns:cx1="http://schemas.microsoft.com/office/drawing/2015/9/8/chartex" xmlns:cx2="http://schemas.microsoft.com/office/drawing/2015/10/21/chartex" xmlns:cx3="http://schemas.microsoft.com/office/drawing/2016/5/9/chartex" xmlns:cx4="http://schemas.microsoft.com/office/drawing/2016/5/10/chartex" xmlns:cx5="http://schemas.microsoft.com/office/drawing/2016/5/11/chartex" xmlns:cx6="http://schemas.microsoft.com/office/drawing/2016/5/12/chartex" xmlns:cx7="http://schemas.microsoft.com/office/drawing/2016/5/13/chartex" xmlns:cx8="http://schemas.microsoft.com/office/drawing/2016/5/14/chartex" xmlns:mc="http://schemas.openxmlformats.org/markup-compatibility/2006" xmlns:aink="http://schemas.microsoft.com/office/drawing/2016/ink" xmlns:am3d="http://schemas.microsoft.com/office/drawing/2017/model3d" xmlns:o="urn:schemas-microsoft-com:office:office" xmlns:r="http://schemas.openxmlformats.org/officeDocument/2006/relationships" xmlns:m="http://schemas.openxmlformats.org/officeDocument/2006/math" xmlns:v="urn:schemas-microsoft-com:vml" xmlns:wp14="http://schemas.microsoft.com/office/word/2010/wordprocessingDrawing" xmlns:wp="http://schemas.openxmlformats.org/drawingml/2006/wordprocessingDrawing" xmlns:w10="urn:schemas-microsoft-com:office:word" xmlns:w="http://schemas.openxmlformats.org/wordprocessingml/2006/main" xmlns:w14="http://schemas.microsoft.com/office/word/2010/wordml" xmlns:w15="http://schemas.microsoft.com/office/word/2012/wordml" xmlns:w16cid="http://schemas.microsoft.com/office/word/2016/wordml/cid" xmlns:w16se="http://schemas.microsoft.com/office/word/2015/wordml/symex" xmlns:wpg="http://schemas.microsoft.com/office/word/2010/wordprocessingGroup" xmlns:wpi="http://schemas.microsoft.com/office/word/2010/wordprocessingInk" xmlns:wne="http://schemas.microsoft.com/office/word/2006/wordml" xmlns:wps="http://schemas.microsoft.com/office/word/2010/wordprocessingShape" mc:Ignorable="w14 w15 w16se w16cid wp14">
+<w:numbering xmlns:wpc="http://schemas.microsoft.com/office/word/2010/wordprocessingCanvas" xmlns:cx="http://schemas.microsoft.com/office/drawing/2014/chartex" xmlns:mc="http://schemas.openxmlformats.org/markup-compatibility/2006" xmlns:o="urn:schemas-microsoft-com:office:office" xmlns:r="http://schemas.openxmlformats.org/officeDocument/2006/relationships" xmlns:m="http://schemas.openxmlformats.org/officeDocument/2006/math" xmlns:v="urn:schemas-microsoft-com:vml" xmlns:wp14="http://schemas.microsoft.com/office/word/2010/wordprocessingDrawing" xmlns:wp="http://schemas.openxmlformats.org/drawingml/2006/wordprocessingDrawing" xmlns:w10="urn:schemas-microsoft-com:office:word" xmlns:w="http://schemas.openxmlformats.org/wordprocessingml/2006/main" xmlns:w14="http://schemas.microsoft.com/office/word/2010/wordml" xmlns:w15="http://schemas.microsoft.com/office/word/2012/wordml" xmlns:w16se="http://schemas.microsoft.com/office/word/2015/wordml/symex" xmlns:wpg="http://schemas.microsoft.com/office/word/2010/wordprocessingGroup" xmlns:wpi="http://schemas.microsoft.com/office/word/2010/wordprocessingInk" xmlns:wne="http://schemas.microsoft.com/office/word/2006/wordml" xmlns:wps="http://schemas.microsoft.com/office/word/2010/wordprocessingShape" mc:Ignorable="w14 w15 w16se wp14">
   <w:abstractNum w:abstractNumId="0" w15:restartNumberingAfterBreak="0">
     <w:nsid w:val="01B5318A"/>
     <w:multiLevelType w:val="hybridMultilevel"/>
@@ -8090,7 +7928,7 @@
 </file>
 
 <file path=word/styles.xml><?xml version="1.0" encoding="utf-8"?>
-<w:styles xmlns:mc="http://schemas.openxmlformats.org/markup-compatibility/2006" xmlns:r="http://schemas.openxmlformats.org/officeDocument/2006/relationships" xmlns:w="http://schemas.openxmlformats.org/wordprocessingml/2006/main" xmlns:w14="http://schemas.microsoft.com/office/word/2010/wordml" xmlns:w15="http://schemas.microsoft.com/office/word/2012/wordml" xmlns:w16cid="http://schemas.microsoft.com/office/word/2016/wordml/cid" xmlns:w16se="http://schemas.microsoft.com/office/word/2015/wordml/symex" mc:Ignorable="w14 w15 w16se w16cid">
+<w:styles xmlns:mc="http://schemas.openxmlformats.org/markup-compatibility/2006" xmlns:r="http://schemas.openxmlformats.org/officeDocument/2006/relationships" xmlns:w="http://schemas.openxmlformats.org/wordprocessingml/2006/main" xmlns:w14="http://schemas.microsoft.com/office/word/2010/wordml" xmlns:w15="http://schemas.microsoft.com/office/word/2012/wordml" xmlns:w16se="http://schemas.microsoft.com/office/word/2015/wordml/symex" mc:Ignorable="w14 w15 w16se">
   <w:docDefaults>
     <w:rPrDefault>
       <w:rPr>
@@ -8102,7 +7940,7 @@
     </w:rPrDefault>
     <w:pPrDefault/>
   </w:docDefaults>
-  <w:latentStyles w:defLockedState="0" w:defUIPriority="99" w:defSemiHidden="0" w:defUnhideWhenUsed="0" w:defQFormat="0" w:count="376">
+  <w:latentStyles w:defLockedState="0" w:defUIPriority="99" w:defSemiHidden="0" w:defUnhideWhenUsed="0" w:defQFormat="0" w:count="371">
     <w:lsdException w:name="Normal" w:uiPriority="0" w:qFormat="1"/>
     <w:lsdException w:name="heading 1" w:uiPriority="9" w:qFormat="1"/>
     <w:lsdException w:name="heading 2" w:semiHidden="1" w:uiPriority="9" w:unhideWhenUsed="1" w:qFormat="1"/>
@@ -8474,11 +8312,6 @@
     <w:lsdException w:name="List Table 5 Dark Accent 6" w:uiPriority="50"/>
     <w:lsdException w:name="List Table 6 Colorful Accent 6" w:uiPriority="51"/>
     <w:lsdException w:name="List Table 7 Colorful Accent 6" w:uiPriority="52"/>
-    <w:lsdException w:name="Mention" w:semiHidden="1" w:unhideWhenUsed="1"/>
-    <w:lsdException w:name="Smart Hyperlink" w:semiHidden="1" w:unhideWhenUsed="1"/>
-    <w:lsdException w:name="Hashtag" w:semiHidden="1" w:unhideWhenUsed="1"/>
-    <w:lsdException w:name="Unresolved Mention" w:semiHidden="1" w:unhideWhenUsed="1"/>
-    <w:lsdException w:name="Smart Link" w:semiHidden="1" w:unhideWhenUsed="1"/>
   </w:latentStyles>
   <w:style w:type="paragraph" w:default="1" w:styleId="Normal">
     <w:name w:val="Normal"/>
@@ -9112,7 +8945,7 @@
 </file>
 
 <file path=customXml/itemProps1.xml><?xml version="1.0" encoding="utf-8"?>
-<ds:datastoreItem xmlns:ds="http://schemas.openxmlformats.org/officeDocument/2006/customXml" ds:itemID="{B458C31E-6656-4EDD-9F96-BF03D3D39982}">
+<ds:datastoreItem xmlns:ds="http://schemas.openxmlformats.org/officeDocument/2006/customXml" ds:itemID="{032F041B-2C55-4C9E-B4D6-3165712FEDDD}">
   <ds:schemaRefs>
     <ds:schemaRef ds:uri="http://schemas.openxmlformats.org/officeDocument/2006/bibliography"/>
   </ds:schemaRefs>

</xml_diff>